<commit_message>
Adding headers in ER diagrams
</commit_message>
<xml_diff>
--- a/DataModelling-ERdiagrams.docx
+++ b/DataModelling-ERdiagrams.docx
@@ -2,6 +2,30 @@
 <file path=word/document.xml><?xml version="1.0" encoding="utf-8"?>
 <w:document xmlns:wpc="http://schemas.microsoft.com/office/word/2010/wordprocessingCanvas" xmlns:cx="http://schemas.microsoft.com/office/drawing/2014/chartex" xmlns:cx1="http://schemas.microsoft.com/office/drawing/2015/9/8/chartex" xmlns:cx2="http://schemas.microsoft.com/office/drawing/2015/10/21/chartex" xmlns:cx3="http://schemas.microsoft.com/office/drawing/2016/5/9/chartex" xmlns:cx4="http://schemas.microsoft.com/office/drawing/2016/5/10/chartex" xmlns:cx5="http://schemas.microsoft.com/office/drawing/2016/5/11/chartex" xmlns:cx6="http://schemas.microsoft.com/office/drawing/2016/5/12/chartex" xmlns:cx7="http://schemas.microsoft.com/office/drawing/2016/5/13/chartex" xmlns:cx8="http://schemas.microsoft.com/office/drawing/2016/5/14/chartex" xmlns:mc="http://schemas.openxmlformats.org/markup-compatibility/2006" xmlns:aink="http://schemas.microsoft.com/office/drawing/2016/ink" xmlns:am3d="http://schemas.microsoft.com/office/drawing/2017/model3d" xmlns:o="urn:schemas-microsoft-com:office:office" xmlns:r="http://schemas.openxmlformats.org/officeDocument/2006/relationships" xmlns:m="http://schemas.openxmlformats.org/officeDocument/2006/math" xmlns:v="urn:schemas-microsoft-com:vml" xmlns:wp14="http://schemas.microsoft.com/office/word/2010/wordprocessingDrawing" xmlns:wp="http://schemas.openxmlformats.org/drawingml/2006/wordprocessingDrawing" xmlns:w10="urn:schemas-microsoft-com:office:word" xmlns:w="http://schemas.openxmlformats.org/wordprocessingml/2006/main" xmlns:w14="http://schemas.microsoft.com/office/word/2010/wordml" xmlns:w15="http://schemas.microsoft.com/office/word/2012/wordml" xmlns:w16cex="http://schemas.microsoft.com/office/word/2018/wordml/cex" xmlns:w16cid="http://schemas.microsoft.com/office/word/2016/wordml/cid" xmlns:w16="http://schemas.microsoft.com/office/word/2018/wordml" xmlns:w16se="http://schemas.microsoft.com/office/word/2015/wordml/symex" xmlns:wpg="http://schemas.microsoft.com/office/word/2010/wordprocessingGroup" xmlns:wpi="http://schemas.microsoft.com/office/word/2010/wordprocessingInk" xmlns:wne="http://schemas.microsoft.com/office/word/2006/wordml" xmlns:wps="http://schemas.microsoft.com/office/word/2010/wordprocessingShape" mc:Ignorable="w14 w15 w16se w16cid w16 w16cex wp14">
   <w:body>
+    <w:p>
+      <w:pPr>
+        <w:rPr>
+          <w:noProof/>
+          <w:sz w:val="32"/>
+          <w:szCs w:val="32"/>
+        </w:rPr>
+      </w:pPr>
+      <w:r>
+        <w:rPr>
+          <w:noProof/>
+          <w:sz w:val="32"/>
+          <w:szCs w:val="32"/>
+        </w:rPr>
+        <w:t>TEKCafe</w:t>
+      </w:r>
+    </w:p>
+    <w:p>
+      <w:pPr>
+        <w:rPr>
+          <w:noProof/>
+        </w:rPr>
+      </w:pPr>
+    </w:p>
     <w:p>
       <w:pPr>
         <w:rPr>
@@ -17,110 +41,6 @@
             <wp:extent cx="8677275" cy="5762625"/>
             <wp:effectExtent l="0" t="0" r="9525" b="9525"/>
             <wp:docPr id="1" name="Picture 1"/>
-            <wp:cNvGraphicFramePr>
-              <a:graphicFrameLocks xmlns:a="http://schemas.openxmlformats.org/drawingml/2006/main" noChangeAspect="1"/>
-            </wp:cNvGraphicFramePr>
-            <a:graphic xmlns:a="http://schemas.openxmlformats.org/drawingml/2006/main">
-              <a:graphicData uri="http://schemas.openxmlformats.org/drawingml/2006/picture">
-                <pic:pic xmlns:pic="http://schemas.openxmlformats.org/drawingml/2006/picture">
-                  <pic:nvPicPr>
-                    <pic:cNvPr id="1" name=""/>
-                    <pic:cNvPicPr/>
-                  </pic:nvPicPr>
-                  <pic:blipFill>
-                    <a:blip r:embed="rId4"/>
-                    <a:stretch>
-                      <a:fillRect/>
-                    </a:stretch>
-                  </pic:blipFill>
-                  <pic:spPr>
-                    <a:xfrm>
-                      <a:off x="0" y="0"/>
-                      <a:ext cx="8677275" cy="5762625"/>
-                    </a:xfrm>
-                    <a:prstGeom prst="rect">
-                      <a:avLst/>
-                    </a:prstGeom>
-                  </pic:spPr>
-                </pic:pic>
-              </a:graphicData>
-            </a:graphic>
-          </wp:inline>
-        </w:drawing>
-      </w:r>
-    </w:p>
-    <w:p/>
-    <w:p>
-      <w:pPr>
-        <w:rPr>
-          <w:noProof/>
-        </w:rPr>
-      </w:pPr>
-    </w:p>
-    <w:p>
-      <w:pPr>
-        <w:rPr>
-          <w:noProof/>
-        </w:rPr>
-      </w:pPr>
-      <w:r>
-        <w:rPr>
-          <w:noProof/>
-        </w:rPr>
-        <w:lastRenderedPageBreak/>
-        <w:drawing>
-          <wp:inline distT="0" distB="0" distL="0" distR="0" wp14:anchorId="7133CA32" wp14:editId="7F87F194">
-            <wp:extent cx="9229725" cy="7610475"/>
-            <wp:effectExtent l="0" t="0" r="9525" b="9525"/>
-            <wp:docPr id="3" name="Picture 3"/>
-            <wp:cNvGraphicFramePr>
-              <a:graphicFrameLocks xmlns:a="http://schemas.openxmlformats.org/drawingml/2006/main" noChangeAspect="1"/>
-            </wp:cNvGraphicFramePr>
-            <a:graphic xmlns:a="http://schemas.openxmlformats.org/drawingml/2006/main">
-              <a:graphicData uri="http://schemas.openxmlformats.org/drawingml/2006/picture">
-                <pic:pic xmlns:pic="http://schemas.openxmlformats.org/drawingml/2006/picture">
-                  <pic:nvPicPr>
-                    <pic:cNvPr id="1" name=""/>
-                    <pic:cNvPicPr/>
-                  </pic:nvPicPr>
-                  <pic:blipFill>
-                    <a:blip r:embed="rId5"/>
-                    <a:stretch>
-                      <a:fillRect/>
-                    </a:stretch>
-                  </pic:blipFill>
-                  <pic:spPr>
-                    <a:xfrm>
-                      <a:off x="0" y="0"/>
-                      <a:ext cx="9229725" cy="7610475"/>
-                    </a:xfrm>
-                    <a:prstGeom prst="rect">
-                      <a:avLst/>
-                    </a:prstGeom>
-                  </pic:spPr>
-                </pic:pic>
-              </a:graphicData>
-            </a:graphic>
-          </wp:inline>
-        </w:drawing>
-      </w:r>
-    </w:p>
-    <w:p>
-      <w:pPr>
-        <w:rPr>
-          <w:noProof/>
-        </w:rPr>
-      </w:pPr>
-      <w:r>
-        <w:rPr>
-          <w:noProof/>
-        </w:rPr>
-        <w:lastRenderedPageBreak/>
-        <w:drawing>
-          <wp:inline distT="0" distB="0" distL="0" distR="0" wp14:anchorId="1FC412D0" wp14:editId="132754DB">
-            <wp:extent cx="9086850" cy="7324725"/>
-            <wp:effectExtent l="0" t="0" r="0" b="9525"/>
-            <wp:docPr id="4" name="Picture 4"/>
             <wp:cNvGraphicFramePr>
               <a:graphicFrameLocks xmlns:a="http://schemas.openxmlformats.org/drawingml/2006/main" noChangeAspect="1"/>
             </wp:cNvGraphicFramePr>
@@ -140,7 +60,7 @@
                   <pic:spPr>
                     <a:xfrm>
                       <a:off x="0" y="0"/>
-                      <a:ext cx="9086850" cy="7324725"/>
+                      <a:ext cx="8677275" cy="5762625"/>
                     </a:xfrm>
                     <a:prstGeom prst="rect">
                       <a:avLst/>
@@ -153,29 +73,75 @@
         </w:drawing>
       </w:r>
     </w:p>
-    <w:p>
-      <w:pPr>
-        <w:rPr>
-          <w:noProof/>
-        </w:rPr>
-      </w:pPr>
-    </w:p>
-    <w:p>
-      <w:pPr>
-        <w:rPr>
-          <w:noProof/>
-        </w:rPr>
-      </w:pPr>
-      <w:r>
-        <w:rPr>
-          <w:noProof/>
+    <w:p/>
+    <w:p>
+      <w:pPr>
+        <w:rPr>
+          <w:noProof/>
+        </w:rPr>
+      </w:pPr>
+    </w:p>
+    <w:p>
+      <w:pPr>
+        <w:rPr>
+          <w:noProof/>
+        </w:rPr>
+      </w:pPr>
+    </w:p>
+    <w:p>
+      <w:pPr>
+        <w:rPr>
+          <w:noProof/>
+        </w:rPr>
+      </w:pPr>
+    </w:p>
+    <w:p>
+      <w:pPr>
+        <w:rPr>
+          <w:noProof/>
+        </w:rPr>
+      </w:pPr>
+    </w:p>
+    <w:p>
+      <w:pPr>
+        <w:rPr>
+          <w:noProof/>
+        </w:rPr>
+      </w:pPr>
+    </w:p>
+    <w:p>
+      <w:pPr>
+        <w:rPr>
+          <w:noProof/>
+          <w:sz w:val="36"/>
+          <w:szCs w:val="36"/>
+        </w:rPr>
+      </w:pPr>
+      <w:r>
+        <w:rPr>
+          <w:noProof/>
+          <w:sz w:val="36"/>
+          <w:szCs w:val="36"/>
         </w:rPr>
         <w:lastRenderedPageBreak/>
+        <w:t>Marketing Company</w:t>
+      </w:r>
+    </w:p>
+    <w:p>
+      <w:pPr>
+        <w:rPr>
+          <w:noProof/>
+        </w:rPr>
+      </w:pPr>
+      <w:r>
+        <w:rPr>
+          <w:noProof/>
+        </w:rPr>
         <w:drawing>
-          <wp:inline distT="0" distB="0" distL="0" distR="0" wp14:anchorId="348497E4" wp14:editId="1293624D">
-            <wp:extent cx="10572750" cy="7467600"/>
-            <wp:effectExtent l="0" t="0" r="0" b="0"/>
-            <wp:docPr id="2" name="Picture 2"/>
+          <wp:inline distT="0" distB="0" distL="0" distR="0" wp14:anchorId="7133CA32" wp14:editId="7F87F194">
+            <wp:extent cx="9229725" cy="7610475"/>
+            <wp:effectExtent l="0" t="0" r="9525" b="9525"/>
+            <wp:docPr id="3" name="Picture 3"/>
             <wp:cNvGraphicFramePr>
               <a:graphicFrameLocks xmlns:a="http://schemas.openxmlformats.org/drawingml/2006/main" noChangeAspect="1"/>
             </wp:cNvGraphicFramePr>
@@ -195,7 +161,7 @@
                   <pic:spPr>
                     <a:xfrm>
                       <a:off x="0" y="0"/>
-                      <a:ext cx="10572750" cy="7467600"/>
+                      <a:ext cx="9229725" cy="7610475"/>
                     </a:xfrm>
                     <a:prstGeom prst="rect">
                       <a:avLst/>
@@ -208,34 +174,46 @@
         </w:drawing>
       </w:r>
     </w:p>
-    <w:p/>
-    <w:p/>
-    <w:p/>
-    <w:p>
-      <w:pPr>
-        <w:rPr>
-          <w:noProof/>
-        </w:rPr>
-      </w:pPr>
-    </w:p>
-    <w:p>
-      <w:pPr>
-        <w:tabs>
-          <w:tab w:val="left" w:pos="2070"/>
-        </w:tabs>
-      </w:pPr>
-      <w:r>
-        <w:tab/>
-      </w:r>
+    <w:p>
+      <w:pPr>
+        <w:rPr>
+          <w:noProof/>
+          <w:sz w:val="36"/>
+          <w:szCs w:val="36"/>
+        </w:rPr>
+      </w:pPr>
+      <w:r>
+        <w:rPr>
+          <w:noProof/>
+          <w:sz w:val="36"/>
+          <w:szCs w:val="36"/>
+        </w:rPr>
+        <w:lastRenderedPageBreak/>
+        <w:t xml:space="preserve">University </w:t>
+      </w:r>
+    </w:p>
+    <w:p>
+      <w:pPr>
+        <w:rPr>
+          <w:noProof/>
+        </w:rPr>
+      </w:pPr>
+    </w:p>
+    <w:p>
+      <w:pPr>
+        <w:rPr>
+          <w:noProof/>
+        </w:rPr>
+      </w:pPr>
       <w:r>
         <w:rPr>
           <w:noProof/>
         </w:rPr>
         <w:drawing>
-          <wp:inline distT="0" distB="0" distL="0" distR="0" wp14:anchorId="6FA9E038" wp14:editId="6C831B78">
-            <wp:extent cx="8486775" cy="7219950"/>
-            <wp:effectExtent l="0" t="0" r="9525" b="0"/>
-            <wp:docPr id="5" name="Picture 5"/>
+          <wp:inline distT="0" distB="0" distL="0" distR="0" wp14:anchorId="1FC412D0" wp14:editId="132754DB">
+            <wp:extent cx="9086850" cy="7324725"/>
+            <wp:effectExtent l="0" t="0" r="0" b="9525"/>
+            <wp:docPr id="4" name="Picture 4"/>
             <wp:cNvGraphicFramePr>
               <a:graphicFrameLocks xmlns:a="http://schemas.openxmlformats.org/drawingml/2006/main" noChangeAspect="1"/>
             </wp:cNvGraphicFramePr>
@@ -255,6 +233,138 @@
                   <pic:spPr>
                     <a:xfrm>
                       <a:off x="0" y="0"/>
+                      <a:ext cx="9086850" cy="7324725"/>
+                    </a:xfrm>
+                    <a:prstGeom prst="rect">
+                      <a:avLst/>
+                    </a:prstGeom>
+                  </pic:spPr>
+                </pic:pic>
+              </a:graphicData>
+            </a:graphic>
+          </wp:inline>
+        </w:drawing>
+      </w:r>
+    </w:p>
+    <w:p>
+      <w:pPr>
+        <w:rPr>
+          <w:noProof/>
+          <w:sz w:val="36"/>
+          <w:szCs w:val="36"/>
+        </w:rPr>
+      </w:pPr>
+      <w:r>
+        <w:rPr>
+          <w:noProof/>
+          <w:sz w:val="36"/>
+          <w:szCs w:val="36"/>
+        </w:rPr>
+        <w:lastRenderedPageBreak/>
+        <w:t>Physicians Office</w:t>
+      </w:r>
+    </w:p>
+    <w:p>
+      <w:pPr>
+        <w:rPr>
+          <w:noProof/>
+        </w:rPr>
+      </w:pPr>
+      <w:r>
+        <w:rPr>
+          <w:noProof/>
+        </w:rPr>
+        <w:drawing>
+          <wp:inline distT="0" distB="0" distL="0" distR="0" wp14:anchorId="348497E4" wp14:editId="1293624D">
+            <wp:extent cx="10572750" cy="7467600"/>
+            <wp:effectExtent l="0" t="0" r="0" b="0"/>
+            <wp:docPr id="2" name="Picture 2"/>
+            <wp:cNvGraphicFramePr>
+              <a:graphicFrameLocks xmlns:a="http://schemas.openxmlformats.org/drawingml/2006/main" noChangeAspect="1"/>
+            </wp:cNvGraphicFramePr>
+            <a:graphic xmlns:a="http://schemas.openxmlformats.org/drawingml/2006/main">
+              <a:graphicData uri="http://schemas.openxmlformats.org/drawingml/2006/picture">
+                <pic:pic xmlns:pic="http://schemas.openxmlformats.org/drawingml/2006/picture">
+                  <pic:nvPicPr>
+                    <pic:cNvPr id="1" name=""/>
+                    <pic:cNvPicPr/>
+                  </pic:nvPicPr>
+                  <pic:blipFill>
+                    <a:blip r:embed="rId9"/>
+                    <a:stretch>
+                      <a:fillRect/>
+                    </a:stretch>
+                  </pic:blipFill>
+                  <pic:spPr>
+                    <a:xfrm>
+                      <a:off x="0" y="0"/>
+                      <a:ext cx="10572750" cy="7467600"/>
+                    </a:xfrm>
+                    <a:prstGeom prst="rect">
+                      <a:avLst/>
+                    </a:prstGeom>
+                  </pic:spPr>
+                </pic:pic>
+              </a:graphicData>
+            </a:graphic>
+          </wp:inline>
+        </w:drawing>
+      </w:r>
+    </w:p>
+    <w:p/>
+    <w:p>
+      <w:pPr>
+        <w:rPr>
+          <w:sz w:val="36"/>
+          <w:szCs w:val="36"/>
+        </w:rPr>
+      </w:pPr>
+      <w:r>
+        <w:rPr>
+          <w:sz w:val="36"/>
+          <w:szCs w:val="36"/>
+        </w:rPr>
+        <w:lastRenderedPageBreak/>
+        <w:t>Shipping Website</w:t>
+      </w:r>
+    </w:p>
+    <w:p>
+      <w:pPr>
+        <w:tabs>
+          <w:tab w:val="left" w:pos="2070"/>
+        </w:tabs>
+      </w:pPr>
+      <w:r>
+        <w:tab/>
+      </w:r>
+      <w:r>
+        <w:rPr>
+          <w:noProof/>
+        </w:rPr>
+        <w:drawing>
+          <wp:inline distT="0" distB="0" distL="0" distR="0" wp14:anchorId="6FA9E038" wp14:editId="6C831B78">
+            <wp:extent cx="8486775" cy="7219950"/>
+            <wp:effectExtent l="0" t="0" r="9525" b="0"/>
+            <wp:docPr id="5" name="Picture 5"/>
+            <wp:cNvGraphicFramePr>
+              <a:graphicFrameLocks xmlns:a="http://schemas.openxmlformats.org/drawingml/2006/main" noChangeAspect="1"/>
+            </wp:cNvGraphicFramePr>
+            <a:graphic xmlns:a="http://schemas.openxmlformats.org/drawingml/2006/main">
+              <a:graphicData uri="http://schemas.openxmlformats.org/drawingml/2006/picture">
+                <pic:pic xmlns:pic="http://schemas.openxmlformats.org/drawingml/2006/picture">
+                  <pic:nvPicPr>
+                    <pic:cNvPr id="1" name=""/>
+                    <pic:cNvPicPr/>
+                  </pic:nvPicPr>
+                  <pic:blipFill>
+                    <a:blip r:embed="rId10"/>
+                    <a:stretch>
+                      <a:fillRect/>
+                    </a:stretch>
+                  </pic:blipFill>
+                  <pic:spPr>
+                    <a:xfrm>
+                      <a:off x="0" y="0"/>
                       <a:ext cx="8486775" cy="7219950"/>
                     </a:xfrm>
                     <a:prstGeom prst="rect">
@@ -269,6 +379,7 @@
       </w:r>
     </w:p>
     <w:sectPr>
+      <w:headerReference w:type="default" r:id="rId11"/>
       <w:pgSz w:w="12240" w:h="15840"/>
       <w:pgMar w:top="1440" w:right="1440" w:bottom="1440" w:left="1440" w:header="720" w:footer="720" w:gutter="0"/>
       <w:cols w:space="720"/>
@@ -276,6 +387,76 @@
     </w:sectPr>
   </w:body>
 </w:document>
+</file>
+
+<file path=word/endnotes.xml><?xml version="1.0" encoding="utf-8"?>
+<w:endnotes xmlns:wpc="http://schemas.microsoft.com/office/word/2010/wordprocessingCanvas" xmlns:cx="http://schemas.microsoft.com/office/drawing/2014/chartex" xmlns:cx1="http://schemas.microsoft.com/office/drawing/2015/9/8/chartex" xmlns:cx2="http://schemas.microsoft.com/office/drawing/2015/10/21/chartex" xmlns:cx3="http://schemas.microsoft.com/office/drawing/2016/5/9/chartex" xmlns:cx4="http://schemas.microsoft.com/office/drawing/2016/5/10/chartex" xmlns:cx5="http://schemas.microsoft.com/office/drawing/2016/5/11/chartex" xmlns:cx6="http://schemas.microsoft.com/office/drawing/2016/5/12/chartex" xmlns:cx7="http://schemas.microsoft.com/office/drawing/2016/5/13/chartex" xmlns:cx8="http://schemas.microsoft.com/office/drawing/2016/5/14/chartex" xmlns:mc="http://schemas.openxmlformats.org/markup-compatibility/2006" xmlns:aink="http://schemas.microsoft.com/office/drawing/2016/ink" xmlns:am3d="http://schemas.microsoft.com/office/drawing/2017/model3d" xmlns:o="urn:schemas-microsoft-com:office:office" xmlns:r="http://schemas.openxmlformats.org/officeDocument/2006/relationships" xmlns:m="http://schemas.openxmlformats.org/officeDocument/2006/math" xmlns:v="urn:schemas-microsoft-com:vml" xmlns:wp14="http://schemas.microsoft.com/office/word/2010/wordprocessingDrawing" xmlns:wp="http://schemas.openxmlformats.org/drawingml/2006/wordprocessingDrawing" xmlns:w10="urn:schemas-microsoft-com:office:word" xmlns:w="http://schemas.openxmlformats.org/wordprocessingml/2006/main" xmlns:w14="http://schemas.microsoft.com/office/word/2010/wordml" xmlns:w15="http://schemas.microsoft.com/office/word/2012/wordml" xmlns:w16cex="http://schemas.microsoft.com/office/word/2018/wordml/cex" xmlns:w16cid="http://schemas.microsoft.com/office/word/2016/wordml/cid" xmlns:w16="http://schemas.microsoft.com/office/word/2018/wordml" xmlns:w16se="http://schemas.microsoft.com/office/word/2015/wordml/symex" xmlns:wpg="http://schemas.microsoft.com/office/word/2010/wordprocessingGroup" xmlns:wpi="http://schemas.microsoft.com/office/word/2010/wordprocessingInk" xmlns:wne="http://schemas.microsoft.com/office/word/2006/wordml" xmlns:wps="http://schemas.microsoft.com/office/word/2010/wordprocessingShape" mc:Ignorable="w14 w15 w16se w16cid w16 w16cex wp14">
+  <w:endnote w:type="separator" w:id="-1">
+    <w:p>
+      <w:pPr>
+        <w:spacing w:after="0" w:line="240" w:lineRule="auto"/>
+      </w:pPr>
+      <w:r>
+        <w:separator/>
+      </w:r>
+    </w:p>
+  </w:endnote>
+  <w:endnote w:type="continuationSeparator" w:id="0">
+    <w:p>
+      <w:pPr>
+        <w:spacing w:after="0" w:line="240" w:lineRule="auto"/>
+      </w:pPr>
+      <w:r>
+        <w:continuationSeparator/>
+      </w:r>
+    </w:p>
+  </w:endnote>
+</w:endnotes>
+</file>
+
+<file path=word/footnotes.xml><?xml version="1.0" encoding="utf-8"?>
+<w:footnotes xmlns:wpc="http://schemas.microsoft.com/office/word/2010/wordprocessingCanvas" xmlns:cx="http://schemas.microsoft.com/office/drawing/2014/chartex" xmlns:cx1="http://schemas.microsoft.com/office/drawing/2015/9/8/chartex" xmlns:cx2="http://schemas.microsoft.com/office/drawing/2015/10/21/chartex" xmlns:cx3="http://schemas.microsoft.com/office/drawing/2016/5/9/chartex" xmlns:cx4="http://schemas.microsoft.com/office/drawing/2016/5/10/chartex" xmlns:cx5="http://schemas.microsoft.com/office/drawing/2016/5/11/chartex" xmlns:cx6="http://schemas.microsoft.com/office/drawing/2016/5/12/chartex" xmlns:cx7="http://schemas.microsoft.com/office/drawing/2016/5/13/chartex" xmlns:cx8="http://schemas.microsoft.com/office/drawing/2016/5/14/chartex" xmlns:mc="http://schemas.openxmlformats.org/markup-compatibility/2006" xmlns:aink="http://schemas.microsoft.com/office/drawing/2016/ink" xmlns:am3d="http://schemas.microsoft.com/office/drawing/2017/model3d" xmlns:o="urn:schemas-microsoft-com:office:office" xmlns:r="http://schemas.openxmlformats.org/officeDocument/2006/relationships" xmlns:m="http://schemas.openxmlformats.org/officeDocument/2006/math" xmlns:v="urn:schemas-microsoft-com:vml" xmlns:wp14="http://schemas.microsoft.com/office/word/2010/wordprocessingDrawing" xmlns:wp="http://schemas.openxmlformats.org/drawingml/2006/wordprocessingDrawing" xmlns:w10="urn:schemas-microsoft-com:office:word" xmlns:w="http://schemas.openxmlformats.org/wordprocessingml/2006/main" xmlns:w14="http://schemas.microsoft.com/office/word/2010/wordml" xmlns:w15="http://schemas.microsoft.com/office/word/2012/wordml" xmlns:w16cex="http://schemas.microsoft.com/office/word/2018/wordml/cex" xmlns:w16cid="http://schemas.microsoft.com/office/word/2016/wordml/cid" xmlns:w16="http://schemas.microsoft.com/office/word/2018/wordml" xmlns:w16se="http://schemas.microsoft.com/office/word/2015/wordml/symex" xmlns:wpg="http://schemas.microsoft.com/office/word/2010/wordprocessingGroup" xmlns:wpi="http://schemas.microsoft.com/office/word/2010/wordprocessingInk" xmlns:wne="http://schemas.microsoft.com/office/word/2006/wordml" xmlns:wps="http://schemas.microsoft.com/office/word/2010/wordprocessingShape" mc:Ignorable="w14 w15 w16se w16cid w16 w16cex wp14">
+  <w:footnote w:type="separator" w:id="-1">
+    <w:p>
+      <w:pPr>
+        <w:spacing w:after="0" w:line="240" w:lineRule="auto"/>
+      </w:pPr>
+      <w:r>
+        <w:separator/>
+      </w:r>
+    </w:p>
+  </w:footnote>
+  <w:footnote w:type="continuationSeparator" w:id="0">
+    <w:p>
+      <w:pPr>
+        <w:spacing w:after="0" w:line="240" w:lineRule="auto"/>
+      </w:pPr>
+      <w:r>
+        <w:continuationSeparator/>
+      </w:r>
+    </w:p>
+  </w:footnote>
+</w:footnotes>
+</file>
+
+<file path=word/header1.xml><?xml version="1.0" encoding="utf-8"?>
+<w:hdr xmlns:wpc="http://schemas.microsoft.com/office/word/2010/wordprocessingCanvas" xmlns:cx="http://schemas.microsoft.com/office/drawing/2014/chartex" xmlns:cx1="http://schemas.microsoft.com/office/drawing/2015/9/8/chartex" xmlns:cx2="http://schemas.microsoft.com/office/drawing/2015/10/21/chartex" xmlns:cx3="http://schemas.microsoft.com/office/drawing/2016/5/9/chartex" xmlns:cx4="http://schemas.microsoft.com/office/drawing/2016/5/10/chartex" xmlns:cx5="http://schemas.microsoft.com/office/drawing/2016/5/11/chartex" xmlns:cx6="http://schemas.microsoft.com/office/drawing/2016/5/12/chartex" xmlns:cx7="http://schemas.microsoft.com/office/drawing/2016/5/13/chartex" xmlns:cx8="http://schemas.microsoft.com/office/drawing/2016/5/14/chartex" xmlns:mc="http://schemas.openxmlformats.org/markup-compatibility/2006" xmlns:aink="http://schemas.microsoft.com/office/drawing/2016/ink" xmlns:am3d="http://schemas.microsoft.com/office/drawing/2017/model3d" xmlns:o="urn:schemas-microsoft-com:office:office" xmlns:r="http://schemas.openxmlformats.org/officeDocument/2006/relationships" xmlns:m="http://schemas.openxmlformats.org/officeDocument/2006/math" xmlns:v="urn:schemas-microsoft-com:vml" xmlns:wp14="http://schemas.microsoft.com/office/word/2010/wordprocessingDrawing" xmlns:wp="http://schemas.openxmlformats.org/drawingml/2006/wordprocessingDrawing" xmlns:w10="urn:schemas-microsoft-com:office:word" xmlns:w="http://schemas.openxmlformats.org/wordprocessingml/2006/main" xmlns:w14="http://schemas.microsoft.com/office/word/2010/wordml" xmlns:w15="http://schemas.microsoft.com/office/word/2012/wordml" xmlns:w16cex="http://schemas.microsoft.com/office/word/2018/wordml/cex" xmlns:w16cid="http://schemas.microsoft.com/office/word/2016/wordml/cid" xmlns:w16="http://schemas.microsoft.com/office/word/2018/wordml" xmlns:w16se="http://schemas.microsoft.com/office/word/2015/wordml/symex" xmlns:wpg="http://schemas.microsoft.com/office/word/2010/wordprocessingGroup" xmlns:wpi="http://schemas.microsoft.com/office/word/2010/wordprocessingInk" xmlns:wne="http://schemas.microsoft.com/office/word/2006/wordml" xmlns:wps="http://schemas.microsoft.com/office/word/2010/wordprocessingShape" mc:Ignorable="w14 w15 w16se w16cid w16 w16cex wp14">
+  <w:p>
+    <w:pPr>
+      <w:pStyle w:val="Header"/>
+    </w:pPr>
+  </w:p>
+  <w:p>
+    <w:pPr>
+      <w:pStyle w:val="Header"/>
+    </w:pPr>
+  </w:p>
+  <w:p>
+    <w:pPr>
+      <w:pStyle w:val="Header"/>
+    </w:pPr>
+  </w:p>
+</w:hdr>
 </file>
 
 <file path=word/styles.xml><?xml version="1.0" encoding="utf-8"?>
@@ -704,6 +885,50 @@
     <w:semiHidden/>
     <w:unhideWhenUsed/>
   </w:style>
+  <w:style w:type="paragraph" w:styleId="Header">
+    <w:name w:val="header"/>
+    <w:basedOn w:val="Normal"/>
+    <w:link w:val="HeaderChar"/>
+    <w:uiPriority w:val="99"/>
+    <w:unhideWhenUsed/>
+    <w:rsid w:val="001675DA"/>
+    <w:pPr>
+      <w:tabs>
+        <w:tab w:val="center" w:pos="4680"/>
+        <w:tab w:val="right" w:pos="9360"/>
+      </w:tabs>
+      <w:spacing w:after="0" w:line="240" w:lineRule="auto"/>
+    </w:pPr>
+  </w:style>
+  <w:style w:type="character" w:customStyle="1" w:styleId="HeaderChar">
+    <w:name w:val="Header Char"/>
+    <w:basedOn w:val="DefaultParagraphFont"/>
+    <w:link w:val="Header"/>
+    <w:uiPriority w:val="99"/>
+    <w:rsid w:val="001675DA"/>
+  </w:style>
+  <w:style w:type="paragraph" w:styleId="Footer">
+    <w:name w:val="footer"/>
+    <w:basedOn w:val="Normal"/>
+    <w:link w:val="FooterChar"/>
+    <w:uiPriority w:val="99"/>
+    <w:unhideWhenUsed/>
+    <w:rsid w:val="001675DA"/>
+    <w:pPr>
+      <w:tabs>
+        <w:tab w:val="center" w:pos="4680"/>
+        <w:tab w:val="right" w:pos="9360"/>
+      </w:tabs>
+      <w:spacing w:after="0" w:line="240" w:lineRule="auto"/>
+    </w:pPr>
+  </w:style>
+  <w:style w:type="character" w:customStyle="1" w:styleId="FooterChar">
+    <w:name w:val="Footer Char"/>
+    <w:basedOn w:val="DefaultParagraphFont"/>
+    <w:link w:val="Footer"/>
+    <w:uiPriority w:val="99"/>
+    <w:rsid w:val="001675DA"/>
+  </w:style>
 </w:styles>
 </file>
 

</xml_diff>